<commit_message>
Diario + Documentazione + REQ-2 Prog.
</commit_message>
<xml_diff>
--- a/doc/Requisiti/Requisiti.docx
+++ b/doc/Requisiti/Requisiti.docx
@@ -1,10 +1,10 @@
 
 <file path=word/document.xml><?xml version="1.0" encoding="utf-8"?>
-<w:document xmlns:wpc="http://schemas.microsoft.com/office/word/2010/wordprocessingCanvas" xmlns:mc="http://schemas.openxmlformats.org/markup-compatibility/2006" xmlns:o="urn:schemas-microsoft-com:office:office" xmlns:r="http://schemas.openxmlformats.org/officeDocument/2006/relationships" xmlns:m="http://schemas.openxmlformats.org/officeDocument/2006/math" xmlns:v="urn:schemas-microsoft-com:vml" xmlns:wp14="http://schemas.microsoft.com/office/word/2010/wordprocessingDrawing" xmlns:wp="http://schemas.openxmlformats.org/drawingml/2006/wordprocessingDrawing" xmlns:w10="urn:schemas-microsoft-com:office:word" xmlns:w="http://schemas.openxmlformats.org/wordprocessingml/2006/main" xmlns:w14="http://schemas.microsoft.com/office/word/2010/wordml" xmlns:w15="http://schemas.microsoft.com/office/word/2012/wordml" xmlns:wpg="http://schemas.microsoft.com/office/word/2010/wordprocessingGroup" xmlns:wpi="http://schemas.microsoft.com/office/word/2010/wordprocessingInk" xmlns:wne="http://schemas.microsoft.com/office/word/2006/wordml" xmlns:wps="http://schemas.microsoft.com/office/word/2010/wordprocessingShape" mc:Ignorable="w14 w15 wp14">
+<w:document xmlns:wpc="http://schemas.microsoft.com/office/word/2010/wordprocessingCanvas" xmlns:cx="http://schemas.microsoft.com/office/drawing/2014/chartex" xmlns:cx1="http://schemas.microsoft.com/office/drawing/2015/9/8/chartex" xmlns:cx2="http://schemas.microsoft.com/office/drawing/2015/10/21/chartex" xmlns:cx3="http://schemas.microsoft.com/office/drawing/2016/5/9/chartex" xmlns:cx4="http://schemas.microsoft.com/office/drawing/2016/5/10/chartex" xmlns:cx5="http://schemas.microsoft.com/office/drawing/2016/5/11/chartex" xmlns:cx6="http://schemas.microsoft.com/office/drawing/2016/5/12/chartex" xmlns:cx7="http://schemas.microsoft.com/office/drawing/2016/5/13/chartex" xmlns:cx8="http://schemas.microsoft.com/office/drawing/2016/5/14/chartex" xmlns:mc="http://schemas.openxmlformats.org/markup-compatibility/2006" xmlns:aink="http://schemas.microsoft.com/office/drawing/2016/ink" xmlns:am3d="http://schemas.microsoft.com/office/drawing/2017/model3d" xmlns:o="urn:schemas-microsoft-com:office:office" xmlns:r="http://schemas.openxmlformats.org/officeDocument/2006/relationships" xmlns:m="http://schemas.openxmlformats.org/officeDocument/2006/math" xmlns:v="urn:schemas-microsoft-com:vml" xmlns:wp14="http://schemas.microsoft.com/office/word/2010/wordprocessingDrawing" xmlns:wp="http://schemas.openxmlformats.org/drawingml/2006/wordprocessingDrawing" xmlns:w10="urn:schemas-microsoft-com:office:word" xmlns:w="http://schemas.openxmlformats.org/wordprocessingml/2006/main" xmlns:w14="http://schemas.microsoft.com/office/word/2010/wordml" xmlns:w15="http://schemas.microsoft.com/office/word/2012/wordml" xmlns:w16cid="http://schemas.microsoft.com/office/word/2016/wordml/cid" xmlns:w16se="http://schemas.microsoft.com/office/word/2015/wordml/symex" xmlns:wpg="http://schemas.microsoft.com/office/word/2010/wordprocessingGroup" xmlns:wpi="http://schemas.microsoft.com/office/word/2010/wordprocessingInk" xmlns:wne="http://schemas.microsoft.com/office/word/2006/wordml" xmlns:wps="http://schemas.microsoft.com/office/word/2010/wordprocessingShape" mc:Ignorable="w14 w15 w16se w16cid wp14">
   <w:body>
     <w:p>
       <w:pPr>
-        <w:pStyle w:val="Titolo1"/>
+        <w:pStyle w:val="Heading1"/>
         <w:jc w:val="center"/>
         <w:rPr>
           <w:sz w:val="40"/>
@@ -352,6 +352,7 @@
                 <w:b/>
               </w:rPr>
             </w:pPr>
+            <w:bookmarkStart w:id="0" w:name="_Hlk2170403"/>
             <w:r>
               <w:rPr>
                 <w:b/>
@@ -371,7 +372,7 @@
           </w:tcPr>
           <w:p>
             <w:pPr>
-              <w:pStyle w:val="Corpotesto"/>
+              <w:pStyle w:val="BodyText"/>
               <w:spacing w:after="0"/>
               <w:rPr>
                 <w:lang w:val="it-CH"/>
@@ -402,6 +403,8 @@
                 <w:b/>
               </w:rPr>
             </w:pPr>
+            <w:bookmarkStart w:id="1" w:name="_Hlk2170406"/>
+            <w:bookmarkEnd w:id="0"/>
             <w:r>
               <w:rPr>
                 <w:b/>
@@ -421,7 +424,7 @@
           </w:tcPr>
           <w:p>
             <w:pPr>
-              <w:pStyle w:val="Corpotesto"/>
+              <w:pStyle w:val="BodyText"/>
               <w:spacing w:after="0"/>
               <w:rPr>
                 <w:lang w:val="it-CH"/>
@@ -433,8 +436,6 @@
               </w:rPr>
               <w:t xml:space="preserve">Il sito permette </w:t>
             </w:r>
-            <w:bookmarkStart w:id="0" w:name="_GoBack"/>
-            <w:bookmarkEnd w:id="0"/>
             <w:r>
               <w:t xml:space="preserve">di </w:t>
             </w:r>
@@ -448,10 +449,7 @@
             </w:r>
             <w:proofErr w:type="spellStart"/>
             <w:r>
-              <w:t>doc</w:t>
-            </w:r>
-            <w:r>
-              <w:t>umenti</w:t>
+              <w:t>documenti</w:t>
             </w:r>
             <w:proofErr w:type="spellEnd"/>
             <w:r>
@@ -473,6 +471,7 @@
           </w:p>
         </w:tc>
       </w:tr>
+      <w:bookmarkEnd w:id="1"/>
       <w:tr>
         <w:tc>
           <w:tcPr>
@@ -508,13 +507,15 @@
           </w:tcPr>
           <w:p>
             <w:pPr>
-              <w:pStyle w:val="Corpotesto"/>
+              <w:pStyle w:val="BodyText"/>
               <w:spacing w:after="0"/>
               <w:rPr>
                 <w:rFonts w:ascii="Calibri" w:hAnsi="Calibri" w:cs="Calibri"/>
                 <w:lang w:val="it-IT"/>
               </w:rPr>
             </w:pPr>
+            <w:bookmarkStart w:id="2" w:name="OLE_LINK5"/>
+            <w:bookmarkStart w:id="3" w:name="OLE_LINK6"/>
             <w:r>
               <w:t xml:space="preserve">La </w:t>
             </w:r>
@@ -546,6 +547,8 @@
             <w:r>
               <w:t>ricerca</w:t>
             </w:r>
+            <w:bookmarkEnd w:id="2"/>
+            <w:bookmarkEnd w:id="3"/>
             <w:proofErr w:type="spellEnd"/>
           </w:p>
         </w:tc>
@@ -585,9 +588,12 @@
           </w:tcPr>
           <w:p>
             <w:pPr>
-              <w:pStyle w:val="Corpotesto"/>
+              <w:pStyle w:val="BodyText"/>
               <w:spacing w:after="0"/>
             </w:pPr>
+            <w:bookmarkStart w:id="4" w:name="OLE_LINK7"/>
+            <w:bookmarkStart w:id="5" w:name="OLE_LINK8"/>
+            <w:bookmarkStart w:id="6" w:name="_GoBack"/>
             <w:proofErr w:type="spellStart"/>
             <w:r>
               <w:t>Grazie</w:t>
@@ -636,6 +642,9 @@
             <w:r>
               <w:t xml:space="preserve">.  </w:t>
             </w:r>
+            <w:bookmarkEnd w:id="4"/>
+            <w:bookmarkEnd w:id="5"/>
+            <w:bookmarkEnd w:id="6"/>
           </w:p>
         </w:tc>
       </w:tr>
@@ -1018,197 +1027,158 @@
                 <w:rFonts w:ascii="Arial" w:eastAsia="Times New Roman" w:hAnsi="Arial"/>
                 <w:lang w:eastAsia="it-IT"/>
               </w:rPr>
-              <w:t>r</w:t>
-            </w:r>
-            <w:r>
+              <w:t>ricerca all’interno di documenti pdf</w:t>
+            </w:r>
+          </w:p>
+        </w:tc>
+      </w:tr>
+      <w:tr>
+        <w:tc>
+          <w:tcPr>
+            <w:tcW w:w="1980" w:type="dxa"/>
+            <w:tcBorders>
+              <w:left w:val="single" w:sz="4" w:space="0" w:color="auto"/>
+              <w:right w:val="single" w:sz="4" w:space="0" w:color="auto"/>
+            </w:tcBorders>
+            <w:shd w:val="clear" w:color="auto" w:fill="FFF2CC"/>
+          </w:tcPr>
+          <w:p>
+            <w:pPr>
+              <w:rPr>
+                <w:b/>
+              </w:rPr>
+            </w:pPr>
+            <w:r>
+              <w:rPr>
+                <w:b/>
+              </w:rPr>
+              <w:t>002</w:t>
+            </w:r>
+          </w:p>
+        </w:tc>
+        <w:tc>
+          <w:tcPr>
+            <w:tcW w:w="7648" w:type="dxa"/>
+            <w:tcBorders>
+              <w:left w:val="single" w:sz="4" w:space="0" w:color="auto"/>
+              <w:right w:val="single" w:sz="4" w:space="0" w:color="auto"/>
+            </w:tcBorders>
+            <w:shd w:val="clear" w:color="auto" w:fill="auto"/>
+          </w:tcPr>
+          <w:p>
+            <w:pPr>
               <w:rPr>
                 <w:rFonts w:ascii="Arial" w:eastAsia="Times New Roman" w:hAnsi="Arial"/>
                 <w:lang w:eastAsia="it-IT"/>
               </w:rPr>
-              <w:t>icerca all’interno di documenti pdf</w:t>
-            </w:r>
-          </w:p>
-        </w:tc>
-      </w:tr>
-      <w:tr>
-        <w:tc>
-          <w:tcPr>
-            <w:tcW w:w="1980" w:type="dxa"/>
-            <w:tcBorders>
-              <w:left w:val="single" w:sz="4" w:space="0" w:color="auto"/>
-              <w:right w:val="single" w:sz="4" w:space="0" w:color="auto"/>
-            </w:tcBorders>
-            <w:shd w:val="clear" w:color="auto" w:fill="FFF2CC"/>
-          </w:tcPr>
-          <w:p>
-            <w:pPr>
-              <w:rPr>
-                <w:b/>
-              </w:rPr>
-            </w:pPr>
-            <w:r>
-              <w:rPr>
-                <w:b/>
-              </w:rPr>
-              <w:t>002</w:t>
-            </w:r>
-          </w:p>
-        </w:tc>
-        <w:tc>
-          <w:tcPr>
-            <w:tcW w:w="7648" w:type="dxa"/>
-            <w:tcBorders>
-              <w:left w:val="single" w:sz="4" w:space="0" w:color="auto"/>
-              <w:right w:val="single" w:sz="4" w:space="0" w:color="auto"/>
-            </w:tcBorders>
-            <w:shd w:val="clear" w:color="auto" w:fill="auto"/>
-          </w:tcPr>
-          <w:p>
-            <w:pPr>
+            </w:pPr>
+            <w:r>
               <w:rPr>
                 <w:rFonts w:ascii="Arial" w:eastAsia="Times New Roman" w:hAnsi="Arial"/>
                 <w:lang w:eastAsia="it-IT"/>
               </w:rPr>
-            </w:pPr>
-            <w:r>
+              <w:t>Ci dovrà essere la possibilità di associare un link di un repository all'aggiunta di un nuovo progetto</w:t>
+            </w:r>
+          </w:p>
+        </w:tc>
+      </w:tr>
+      <w:tr>
+        <w:tc>
+          <w:tcPr>
+            <w:tcW w:w="1980" w:type="dxa"/>
+            <w:tcBorders>
+              <w:left w:val="single" w:sz="4" w:space="0" w:color="auto"/>
+              <w:right w:val="single" w:sz="4" w:space="0" w:color="auto"/>
+            </w:tcBorders>
+            <w:shd w:val="clear" w:color="auto" w:fill="FFF2CC"/>
+          </w:tcPr>
+          <w:p>
+            <w:pPr>
+              <w:rPr>
+                <w:b/>
+              </w:rPr>
+            </w:pPr>
+            <w:r>
+              <w:rPr>
+                <w:b/>
+              </w:rPr>
+              <w:t>003</w:t>
+            </w:r>
+          </w:p>
+        </w:tc>
+        <w:tc>
+          <w:tcPr>
+            <w:tcW w:w="7648" w:type="dxa"/>
+            <w:tcBorders>
+              <w:left w:val="single" w:sz="4" w:space="0" w:color="auto"/>
+              <w:right w:val="single" w:sz="4" w:space="0" w:color="auto"/>
+            </w:tcBorders>
+            <w:shd w:val="clear" w:color="auto" w:fill="auto"/>
+          </w:tcPr>
+          <w:p>
+            <w:pPr>
               <w:rPr>
                 <w:rFonts w:ascii="Arial" w:eastAsia="Times New Roman" w:hAnsi="Arial"/>
                 <w:lang w:eastAsia="it-IT"/>
               </w:rPr>
-              <w:t>Ci dovrà essere la p</w:t>
-            </w:r>
+            </w:pPr>
             <w:r>
               <w:rPr>
                 <w:rFonts w:ascii="Arial" w:eastAsia="Times New Roman" w:hAnsi="Arial"/>
                 <w:lang w:eastAsia="it-IT"/>
               </w:rPr>
-              <w:t xml:space="preserve">ossibilità di associare un link di un </w:t>
-            </w:r>
-            <w:proofErr w:type="spellStart"/>
-            <w:r>
+              <w:t>L’utente registrato avrà la possibilità di richiedere una nuova password</w:t>
+            </w:r>
+          </w:p>
+        </w:tc>
+      </w:tr>
+      <w:tr>
+        <w:tc>
+          <w:tcPr>
+            <w:tcW w:w="1980" w:type="dxa"/>
+            <w:tcBorders>
+              <w:left w:val="single" w:sz="4" w:space="0" w:color="auto"/>
+              <w:right w:val="single" w:sz="4" w:space="0" w:color="auto"/>
+            </w:tcBorders>
+            <w:shd w:val="clear" w:color="auto" w:fill="FFF2CC"/>
+          </w:tcPr>
+          <w:p>
+            <w:pPr>
+              <w:rPr>
+                <w:b/>
+              </w:rPr>
+            </w:pPr>
+            <w:r>
+              <w:rPr>
+                <w:b/>
+              </w:rPr>
+              <w:t>004</w:t>
+            </w:r>
+          </w:p>
+        </w:tc>
+        <w:tc>
+          <w:tcPr>
+            <w:tcW w:w="7648" w:type="dxa"/>
+            <w:tcBorders>
+              <w:left w:val="single" w:sz="4" w:space="0" w:color="auto"/>
+              <w:right w:val="single" w:sz="4" w:space="0" w:color="auto"/>
+            </w:tcBorders>
+            <w:shd w:val="clear" w:color="auto" w:fill="auto"/>
+          </w:tcPr>
+          <w:p>
+            <w:pPr>
               <w:rPr>
                 <w:rFonts w:ascii="Arial" w:eastAsia="Times New Roman" w:hAnsi="Arial"/>
                 <w:lang w:eastAsia="it-IT"/>
               </w:rPr>
-              <w:t>repository</w:t>
-            </w:r>
-            <w:proofErr w:type="spellEnd"/>
+            </w:pPr>
             <w:r>
               <w:rPr>
                 <w:rFonts w:ascii="Arial" w:eastAsia="Times New Roman" w:hAnsi="Arial"/>
                 <w:lang w:eastAsia="it-IT"/>
               </w:rPr>
-              <w:t xml:space="preserve"> all'aggiunta di un nuovo progetto</w:t>
-            </w:r>
-          </w:p>
-        </w:tc>
-      </w:tr>
-      <w:tr>
-        <w:tc>
-          <w:tcPr>
-            <w:tcW w:w="1980" w:type="dxa"/>
-            <w:tcBorders>
-              <w:left w:val="single" w:sz="4" w:space="0" w:color="auto"/>
-              <w:right w:val="single" w:sz="4" w:space="0" w:color="auto"/>
-            </w:tcBorders>
-            <w:shd w:val="clear" w:color="auto" w:fill="FFF2CC"/>
-          </w:tcPr>
-          <w:p>
-            <w:pPr>
-              <w:rPr>
-                <w:b/>
-              </w:rPr>
-            </w:pPr>
-            <w:r>
-              <w:rPr>
-                <w:b/>
-              </w:rPr>
-              <w:t>003</w:t>
-            </w:r>
-          </w:p>
-        </w:tc>
-        <w:tc>
-          <w:tcPr>
-            <w:tcW w:w="7648" w:type="dxa"/>
-            <w:tcBorders>
-              <w:left w:val="single" w:sz="4" w:space="0" w:color="auto"/>
-              <w:right w:val="single" w:sz="4" w:space="0" w:color="auto"/>
-            </w:tcBorders>
-            <w:shd w:val="clear" w:color="auto" w:fill="auto"/>
-          </w:tcPr>
-          <w:p>
-            <w:pPr>
-              <w:rPr>
-                <w:rFonts w:ascii="Arial" w:eastAsia="Times New Roman" w:hAnsi="Arial"/>
-                <w:lang w:eastAsia="it-IT"/>
-              </w:rPr>
-            </w:pPr>
-            <w:r>
-              <w:rPr>
-                <w:rFonts w:ascii="Arial" w:eastAsia="Times New Roman" w:hAnsi="Arial"/>
-                <w:lang w:eastAsia="it-IT"/>
-              </w:rPr>
-              <w:t>L’utente registrato avrà la possibilità di richiedere una nuova password</w:t>
-            </w:r>
-          </w:p>
-        </w:tc>
-      </w:tr>
-      <w:tr>
-        <w:tc>
-          <w:tcPr>
-            <w:tcW w:w="1980" w:type="dxa"/>
-            <w:tcBorders>
-              <w:left w:val="single" w:sz="4" w:space="0" w:color="auto"/>
-              <w:right w:val="single" w:sz="4" w:space="0" w:color="auto"/>
-            </w:tcBorders>
-            <w:shd w:val="clear" w:color="auto" w:fill="FFF2CC"/>
-          </w:tcPr>
-          <w:p>
-            <w:pPr>
-              <w:rPr>
-                <w:b/>
-              </w:rPr>
-            </w:pPr>
-            <w:r>
-              <w:rPr>
-                <w:b/>
-              </w:rPr>
-              <w:t>004</w:t>
-            </w:r>
-          </w:p>
-        </w:tc>
-        <w:tc>
-          <w:tcPr>
-            <w:tcW w:w="7648" w:type="dxa"/>
-            <w:tcBorders>
-              <w:left w:val="single" w:sz="4" w:space="0" w:color="auto"/>
-              <w:right w:val="single" w:sz="4" w:space="0" w:color="auto"/>
-            </w:tcBorders>
-            <w:shd w:val="clear" w:color="auto" w:fill="auto"/>
-          </w:tcPr>
-          <w:p>
-            <w:pPr>
-              <w:rPr>
-                <w:rFonts w:ascii="Arial" w:eastAsia="Times New Roman" w:hAnsi="Arial"/>
-                <w:lang w:eastAsia="it-IT"/>
-              </w:rPr>
-            </w:pPr>
-            <w:r>
-              <w:rPr>
-                <w:rFonts w:ascii="Arial" w:eastAsia="Times New Roman" w:hAnsi="Arial"/>
-                <w:lang w:eastAsia="it-IT"/>
-              </w:rPr>
-              <w:t xml:space="preserve">Bisogna rivedere lo schema DB e la tabella </w:t>
-            </w:r>
-            <w:proofErr w:type="spellStart"/>
-            <w:r>
-              <w:rPr>
-                <w:rFonts w:ascii="Arial" w:eastAsia="Times New Roman" w:hAnsi="Arial"/>
-                <w:lang w:eastAsia="it-IT"/>
-              </w:rPr>
-              <w:t>teacher</w:t>
-            </w:r>
-            <w:proofErr w:type="spellEnd"/>
+              <w:t>Bisogna rivedere lo schema DB e la tabella teacher</w:t>
+            </w:r>
           </w:p>
         </w:tc>
       </w:tr>
@@ -1735,21 +1705,7 @@
                 <w:rFonts w:ascii="Arial" w:eastAsia="Times New Roman" w:hAnsi="Arial"/>
                 <w:lang w:eastAsia="it-IT"/>
               </w:rPr>
-              <w:t>Il responsabile deve poter</w:t>
-            </w:r>
-            <w:r>
-              <w:rPr>
-                <w:rFonts w:ascii="Arial" w:eastAsia="Times New Roman" w:hAnsi="Arial"/>
-                <w:lang w:eastAsia="it-IT"/>
-              </w:rPr>
-              <w:t xml:space="preserve"> </w:t>
-            </w:r>
-            <w:r>
-              <w:rPr>
-                <w:rFonts w:ascii="Arial" w:eastAsia="Times New Roman" w:hAnsi="Arial"/>
-                <w:lang w:eastAsia="it-IT"/>
-              </w:rPr>
-              <w:t>editare i suoi progetti già esistenti</w:t>
+              <w:t>Il responsabile deve poter editare i suoi progetti già esistenti</w:t>
             </w:r>
           </w:p>
         </w:tc>
@@ -2217,35 +2173,69 @@
                 <w:rFonts w:ascii="Arial" w:eastAsia="Times New Roman" w:hAnsi="Arial"/>
                 <w:lang w:eastAsia="it-IT"/>
               </w:rPr>
-              <w:t>Dovrà esserci la possibilità</w:t>
-            </w:r>
+              <w:t>Dovrà esserci la possibilità di modificare i permessi di un utente</w:t>
+            </w:r>
+          </w:p>
+        </w:tc>
+      </w:tr>
+      <w:tr>
+        <w:tc>
+          <w:tcPr>
+            <w:tcW w:w="1980" w:type="dxa"/>
+            <w:shd w:val="clear" w:color="auto" w:fill="FFF2CC"/>
+          </w:tcPr>
+          <w:p>
+            <w:pPr>
+              <w:rPr>
+                <w:b/>
+              </w:rPr>
+            </w:pPr>
+            <w:r>
+              <w:rPr>
+                <w:b/>
+              </w:rPr>
+              <w:t>004</w:t>
+            </w:r>
+          </w:p>
+        </w:tc>
+        <w:tc>
+          <w:tcPr>
+            <w:tcW w:w="7648" w:type="dxa"/>
+            <w:shd w:val="clear" w:color="auto" w:fill="auto"/>
+          </w:tcPr>
+          <w:p>
+            <w:pPr>
+              <w:rPr>
+                <w:rFonts w:ascii="Calibri" w:eastAsia="Calibri" w:hAnsi="Calibri"/>
+              </w:rPr>
+            </w:pPr>
             <w:r>
               <w:rPr>
                 <w:rFonts w:ascii="Arial" w:eastAsia="Times New Roman" w:hAnsi="Arial"/>
                 <w:lang w:eastAsia="it-IT"/>
               </w:rPr>
-              <w:t xml:space="preserve"> di modificare i permessi di un utente</w:t>
-            </w:r>
-          </w:p>
-        </w:tc>
-      </w:tr>
-      <w:tr>
-        <w:tc>
-          <w:tcPr>
-            <w:tcW w:w="1980" w:type="dxa"/>
-            <w:shd w:val="clear" w:color="auto" w:fill="FFF2CC"/>
-          </w:tcPr>
-          <w:p>
-            <w:pPr>
-              <w:rPr>
-                <w:b/>
-              </w:rPr>
-            </w:pPr>
-            <w:r>
-              <w:rPr>
-                <w:b/>
-              </w:rPr>
-              <w:t>004</w:t>
+              <w:t>Dovrà esserci la possibilità di abilitare un utente</w:t>
+            </w:r>
+          </w:p>
+        </w:tc>
+      </w:tr>
+      <w:tr>
+        <w:tc>
+          <w:tcPr>
+            <w:tcW w:w="1980" w:type="dxa"/>
+            <w:shd w:val="clear" w:color="auto" w:fill="FFF2CC"/>
+          </w:tcPr>
+          <w:p>
+            <w:pPr>
+              <w:rPr>
+                <w:b/>
+              </w:rPr>
+            </w:pPr>
+            <w:r>
+              <w:rPr>
+                <w:b/>
+              </w:rPr>
+              <w:t>005</w:t>
             </w:r>
           </w:p>
         </w:tc>
@@ -2265,111 +2255,49 @@
                 <w:rFonts w:ascii="Arial" w:eastAsia="Times New Roman" w:hAnsi="Arial"/>
                 <w:lang w:eastAsia="it-IT"/>
               </w:rPr>
-              <w:t>Dovrà esserci la possibilità</w:t>
-            </w:r>
+              <w:t xml:space="preserve">Dovrà esserci la possibilità di disabilitare un utente </w:t>
+            </w:r>
+          </w:p>
+        </w:tc>
+      </w:tr>
+      <w:tr>
+        <w:tc>
+          <w:tcPr>
+            <w:tcW w:w="1980" w:type="dxa"/>
+            <w:shd w:val="clear" w:color="auto" w:fill="FFF2CC"/>
+          </w:tcPr>
+          <w:p>
+            <w:pPr>
+              <w:rPr>
+                <w:b/>
+              </w:rPr>
+            </w:pPr>
+            <w:r>
+              <w:rPr>
+                <w:b/>
+              </w:rPr>
+              <w:t>006</w:t>
+            </w:r>
+          </w:p>
+        </w:tc>
+        <w:tc>
+          <w:tcPr>
+            <w:tcW w:w="7648" w:type="dxa"/>
+            <w:shd w:val="clear" w:color="auto" w:fill="auto"/>
+          </w:tcPr>
+          <w:p>
+            <w:pPr>
+              <w:rPr>
+                <w:rFonts w:ascii="Calibri" w:hAnsi="Calibri" w:cs="Calibri"/>
+                <w:lang w:val="it-IT"/>
+              </w:rPr>
+            </w:pPr>
             <w:r>
               <w:rPr>
                 <w:rFonts w:ascii="Arial" w:eastAsia="Times New Roman" w:hAnsi="Arial"/>
                 <w:lang w:eastAsia="it-IT"/>
               </w:rPr>
-              <w:t xml:space="preserve"> di abilitare un utente</w:t>
-            </w:r>
-          </w:p>
-        </w:tc>
-      </w:tr>
-      <w:tr>
-        <w:tc>
-          <w:tcPr>
-            <w:tcW w:w="1980" w:type="dxa"/>
-            <w:shd w:val="clear" w:color="auto" w:fill="FFF2CC"/>
-          </w:tcPr>
-          <w:p>
-            <w:pPr>
-              <w:rPr>
-                <w:b/>
-              </w:rPr>
-            </w:pPr>
-            <w:r>
-              <w:rPr>
-                <w:b/>
-              </w:rPr>
-              <w:t>005</w:t>
-            </w:r>
-          </w:p>
-        </w:tc>
-        <w:tc>
-          <w:tcPr>
-            <w:tcW w:w="7648" w:type="dxa"/>
-            <w:shd w:val="clear" w:color="auto" w:fill="auto"/>
-          </w:tcPr>
-          <w:p>
-            <w:pPr>
-              <w:rPr>
-                <w:rFonts w:ascii="Calibri" w:eastAsia="Calibri" w:hAnsi="Calibri"/>
-              </w:rPr>
-            </w:pPr>
-            <w:r>
-              <w:rPr>
-                <w:rFonts w:ascii="Arial" w:eastAsia="Times New Roman" w:hAnsi="Arial"/>
-                <w:lang w:eastAsia="it-IT"/>
-              </w:rPr>
-              <w:t>Dovrà esserci la possibilità</w:t>
-            </w:r>
-            <w:r>
-              <w:rPr>
-                <w:rFonts w:ascii="Arial" w:eastAsia="Times New Roman" w:hAnsi="Arial"/>
-                <w:lang w:eastAsia="it-IT"/>
-              </w:rPr>
-              <w:t xml:space="preserve"> di disabilitare un utente </w:t>
-            </w:r>
-          </w:p>
-        </w:tc>
-      </w:tr>
-      <w:tr>
-        <w:tc>
-          <w:tcPr>
-            <w:tcW w:w="1980" w:type="dxa"/>
-            <w:shd w:val="clear" w:color="auto" w:fill="FFF2CC"/>
-          </w:tcPr>
-          <w:p>
-            <w:pPr>
-              <w:rPr>
-                <w:b/>
-              </w:rPr>
-            </w:pPr>
-            <w:r>
-              <w:rPr>
-                <w:b/>
-              </w:rPr>
-              <w:t>006</w:t>
-            </w:r>
-          </w:p>
-        </w:tc>
-        <w:tc>
-          <w:tcPr>
-            <w:tcW w:w="7648" w:type="dxa"/>
-            <w:shd w:val="clear" w:color="auto" w:fill="auto"/>
-          </w:tcPr>
-          <w:p>
-            <w:pPr>
-              <w:rPr>
-                <w:rFonts w:ascii="Calibri" w:hAnsi="Calibri" w:cs="Calibri"/>
-                <w:lang w:val="it-IT"/>
-              </w:rPr>
-            </w:pPr>
-            <w:r>
-              <w:rPr>
-                <w:rFonts w:ascii="Arial" w:eastAsia="Times New Roman" w:hAnsi="Arial"/>
-                <w:lang w:eastAsia="it-IT"/>
-              </w:rPr>
-              <w:t>Dovrà esserci la possibilità</w:t>
-            </w:r>
-            <w:r>
-              <w:rPr>
-                <w:rFonts w:ascii="Arial" w:eastAsia="Times New Roman" w:hAnsi="Arial"/>
-                <w:lang w:eastAsia="it-IT"/>
-              </w:rPr>
-              <w:t xml:space="preserve"> di modificare i dati di un utente</w:t>
+              <w:t>Dovrà esserci la possibilità di modificare i dati di un utente</w:t>
             </w:r>
           </w:p>
         </w:tc>
@@ -2385,7 +2313,7 @@
     </w:p>
     <w:p>
       <w:pPr>
-        <w:pStyle w:val="Didascalia"/>
+        <w:pStyle w:val="Caption"/>
         <w:jc w:val="center"/>
         <w:rPr>
           <w:rFonts w:ascii="Calibri" w:hAnsi="Calibri" w:cs="Calibri"/>
@@ -2495,15 +2423,7 @@
           </w:tcPr>
           <w:p>
             <w:r>
-              <w:t xml:space="preserve"> </w:t>
-            </w:r>
-            <w:proofErr w:type="gramStart"/>
-            <w:r>
-              <w:t>5456.-</w:t>
-            </w:r>
-            <w:proofErr w:type="gramEnd"/>
-            <w:r>
-              <w:t xml:space="preserve"> x2 </w:t>
+              <w:t xml:space="preserve"> 5456.- x2 </w:t>
             </w:r>
             <w:r>
               <w:t xml:space="preserve">(Totale: </w:t>
@@ -2531,7 +2451,7 @@
 </file>
 
 <file path=word/endnotes.xml><?xml version="1.0" encoding="utf-8"?>
-<w:endnotes xmlns:wpc="http://schemas.microsoft.com/office/word/2010/wordprocessingCanvas" xmlns:mc="http://schemas.openxmlformats.org/markup-compatibility/2006" xmlns:o="urn:schemas-microsoft-com:office:office" xmlns:r="http://schemas.openxmlformats.org/officeDocument/2006/relationships" xmlns:m="http://schemas.openxmlformats.org/officeDocument/2006/math" xmlns:v="urn:schemas-microsoft-com:vml" xmlns:wp14="http://schemas.microsoft.com/office/word/2010/wordprocessingDrawing" xmlns:wp="http://schemas.openxmlformats.org/drawingml/2006/wordprocessingDrawing" xmlns:w10="urn:schemas-microsoft-com:office:word" xmlns:w="http://schemas.openxmlformats.org/wordprocessingml/2006/main" xmlns:w14="http://schemas.microsoft.com/office/word/2010/wordml" xmlns:w15="http://schemas.microsoft.com/office/word/2012/wordml" xmlns:wpg="http://schemas.microsoft.com/office/word/2010/wordprocessingGroup" xmlns:wpi="http://schemas.microsoft.com/office/word/2010/wordprocessingInk" xmlns:wne="http://schemas.microsoft.com/office/word/2006/wordml" xmlns:wps="http://schemas.microsoft.com/office/word/2010/wordprocessingShape" mc:Ignorable="w14 w15 wp14">
+<w:endnotes xmlns:wpc="http://schemas.microsoft.com/office/word/2010/wordprocessingCanvas" xmlns:cx="http://schemas.microsoft.com/office/drawing/2014/chartex" xmlns:cx1="http://schemas.microsoft.com/office/drawing/2015/9/8/chartex" xmlns:cx2="http://schemas.microsoft.com/office/drawing/2015/10/21/chartex" xmlns:cx3="http://schemas.microsoft.com/office/drawing/2016/5/9/chartex" xmlns:cx4="http://schemas.microsoft.com/office/drawing/2016/5/10/chartex" xmlns:cx5="http://schemas.microsoft.com/office/drawing/2016/5/11/chartex" xmlns:cx6="http://schemas.microsoft.com/office/drawing/2016/5/12/chartex" xmlns:cx7="http://schemas.microsoft.com/office/drawing/2016/5/13/chartex" xmlns:cx8="http://schemas.microsoft.com/office/drawing/2016/5/14/chartex" xmlns:mc="http://schemas.openxmlformats.org/markup-compatibility/2006" xmlns:aink="http://schemas.microsoft.com/office/drawing/2016/ink" xmlns:am3d="http://schemas.microsoft.com/office/drawing/2017/model3d" xmlns:o="urn:schemas-microsoft-com:office:office" xmlns:r="http://schemas.openxmlformats.org/officeDocument/2006/relationships" xmlns:m="http://schemas.openxmlformats.org/officeDocument/2006/math" xmlns:v="urn:schemas-microsoft-com:vml" xmlns:wp14="http://schemas.microsoft.com/office/word/2010/wordprocessingDrawing" xmlns:wp="http://schemas.openxmlformats.org/drawingml/2006/wordprocessingDrawing" xmlns:w10="urn:schemas-microsoft-com:office:word" xmlns:w="http://schemas.openxmlformats.org/wordprocessingml/2006/main" xmlns:w14="http://schemas.microsoft.com/office/word/2010/wordml" xmlns:w15="http://schemas.microsoft.com/office/word/2012/wordml" xmlns:w16cid="http://schemas.microsoft.com/office/word/2016/wordml/cid" xmlns:w16se="http://schemas.microsoft.com/office/word/2015/wordml/symex" xmlns:wpg="http://schemas.microsoft.com/office/word/2010/wordprocessingGroup" xmlns:wpi="http://schemas.microsoft.com/office/word/2010/wordprocessingInk" xmlns:wne="http://schemas.microsoft.com/office/word/2006/wordml" xmlns:wps="http://schemas.microsoft.com/office/word/2010/wordprocessingShape" mc:Ignorable="w14 w15 w16se w16cid wp14">
   <w:endnote w:type="separator" w:id="-1">
     <w:p>
       <w:pPr>
@@ -2556,7 +2476,7 @@
 </file>
 
 <file path=word/footnotes.xml><?xml version="1.0" encoding="utf-8"?>
-<w:footnotes xmlns:wpc="http://schemas.microsoft.com/office/word/2010/wordprocessingCanvas" xmlns:mc="http://schemas.openxmlformats.org/markup-compatibility/2006" xmlns:o="urn:schemas-microsoft-com:office:office" xmlns:r="http://schemas.openxmlformats.org/officeDocument/2006/relationships" xmlns:m="http://schemas.openxmlformats.org/officeDocument/2006/math" xmlns:v="urn:schemas-microsoft-com:vml" xmlns:wp14="http://schemas.microsoft.com/office/word/2010/wordprocessingDrawing" xmlns:wp="http://schemas.openxmlformats.org/drawingml/2006/wordprocessingDrawing" xmlns:w10="urn:schemas-microsoft-com:office:word" xmlns:w="http://schemas.openxmlformats.org/wordprocessingml/2006/main" xmlns:w14="http://schemas.microsoft.com/office/word/2010/wordml" xmlns:w15="http://schemas.microsoft.com/office/word/2012/wordml" xmlns:wpg="http://schemas.microsoft.com/office/word/2010/wordprocessingGroup" xmlns:wpi="http://schemas.microsoft.com/office/word/2010/wordprocessingInk" xmlns:wne="http://schemas.microsoft.com/office/word/2006/wordml" xmlns:wps="http://schemas.microsoft.com/office/word/2010/wordprocessingShape" mc:Ignorable="w14 w15 wp14">
+<w:footnotes xmlns:wpc="http://schemas.microsoft.com/office/word/2010/wordprocessingCanvas" xmlns:cx="http://schemas.microsoft.com/office/drawing/2014/chartex" xmlns:cx1="http://schemas.microsoft.com/office/drawing/2015/9/8/chartex" xmlns:cx2="http://schemas.microsoft.com/office/drawing/2015/10/21/chartex" xmlns:cx3="http://schemas.microsoft.com/office/drawing/2016/5/9/chartex" xmlns:cx4="http://schemas.microsoft.com/office/drawing/2016/5/10/chartex" xmlns:cx5="http://schemas.microsoft.com/office/drawing/2016/5/11/chartex" xmlns:cx6="http://schemas.microsoft.com/office/drawing/2016/5/12/chartex" xmlns:cx7="http://schemas.microsoft.com/office/drawing/2016/5/13/chartex" xmlns:cx8="http://schemas.microsoft.com/office/drawing/2016/5/14/chartex" xmlns:mc="http://schemas.openxmlformats.org/markup-compatibility/2006" xmlns:aink="http://schemas.microsoft.com/office/drawing/2016/ink" xmlns:am3d="http://schemas.microsoft.com/office/drawing/2017/model3d" xmlns:o="urn:schemas-microsoft-com:office:office" xmlns:r="http://schemas.openxmlformats.org/officeDocument/2006/relationships" xmlns:m="http://schemas.openxmlformats.org/officeDocument/2006/math" xmlns:v="urn:schemas-microsoft-com:vml" xmlns:wp14="http://schemas.microsoft.com/office/word/2010/wordprocessingDrawing" xmlns:wp="http://schemas.openxmlformats.org/drawingml/2006/wordprocessingDrawing" xmlns:w10="urn:schemas-microsoft-com:office:word" xmlns:w="http://schemas.openxmlformats.org/wordprocessingml/2006/main" xmlns:w14="http://schemas.microsoft.com/office/word/2010/wordml" xmlns:w15="http://schemas.microsoft.com/office/word/2012/wordml" xmlns:w16cid="http://schemas.microsoft.com/office/word/2016/wordml/cid" xmlns:w16se="http://schemas.microsoft.com/office/word/2015/wordml/symex" xmlns:wpg="http://schemas.microsoft.com/office/word/2010/wordprocessingGroup" xmlns:wpi="http://schemas.microsoft.com/office/word/2010/wordprocessingInk" xmlns:wne="http://schemas.microsoft.com/office/word/2006/wordml" xmlns:wps="http://schemas.microsoft.com/office/word/2010/wordprocessingShape" mc:Ignorable="w14 w15 w16se w16cid wp14">
   <w:footnote w:type="separator" w:id="-1">
     <w:p>
       <w:pPr>
@@ -2581,10 +2501,10 @@
 </file>
 
 <file path=word/header1.xml><?xml version="1.0" encoding="utf-8"?>
-<w:hdr xmlns:wpc="http://schemas.microsoft.com/office/word/2010/wordprocessingCanvas" xmlns:mc="http://schemas.openxmlformats.org/markup-compatibility/2006" xmlns:o="urn:schemas-microsoft-com:office:office" xmlns:r="http://schemas.openxmlformats.org/officeDocument/2006/relationships" xmlns:m="http://schemas.openxmlformats.org/officeDocument/2006/math" xmlns:v="urn:schemas-microsoft-com:vml" xmlns:wp14="http://schemas.microsoft.com/office/word/2010/wordprocessingDrawing" xmlns:wp="http://schemas.openxmlformats.org/drawingml/2006/wordprocessingDrawing" xmlns:w10="urn:schemas-microsoft-com:office:word" xmlns:w="http://schemas.openxmlformats.org/wordprocessingml/2006/main" xmlns:w14="http://schemas.microsoft.com/office/word/2010/wordml" xmlns:w15="http://schemas.microsoft.com/office/word/2012/wordml" xmlns:wpg="http://schemas.microsoft.com/office/word/2010/wordprocessingGroup" xmlns:wpi="http://schemas.microsoft.com/office/word/2010/wordprocessingInk" xmlns:wne="http://schemas.microsoft.com/office/word/2006/wordml" xmlns:wps="http://schemas.microsoft.com/office/word/2010/wordprocessingShape" mc:Ignorable="w14 w15 wp14">
+<w:hdr xmlns:wpc="http://schemas.microsoft.com/office/word/2010/wordprocessingCanvas" xmlns:cx="http://schemas.microsoft.com/office/drawing/2014/chartex" xmlns:cx1="http://schemas.microsoft.com/office/drawing/2015/9/8/chartex" xmlns:cx2="http://schemas.microsoft.com/office/drawing/2015/10/21/chartex" xmlns:cx3="http://schemas.microsoft.com/office/drawing/2016/5/9/chartex" xmlns:cx4="http://schemas.microsoft.com/office/drawing/2016/5/10/chartex" xmlns:cx5="http://schemas.microsoft.com/office/drawing/2016/5/11/chartex" xmlns:cx6="http://schemas.microsoft.com/office/drawing/2016/5/12/chartex" xmlns:cx7="http://schemas.microsoft.com/office/drawing/2016/5/13/chartex" xmlns:cx8="http://schemas.microsoft.com/office/drawing/2016/5/14/chartex" xmlns:mc="http://schemas.openxmlformats.org/markup-compatibility/2006" xmlns:aink="http://schemas.microsoft.com/office/drawing/2016/ink" xmlns:am3d="http://schemas.microsoft.com/office/drawing/2017/model3d" xmlns:o="urn:schemas-microsoft-com:office:office" xmlns:r="http://schemas.openxmlformats.org/officeDocument/2006/relationships" xmlns:m="http://schemas.openxmlformats.org/officeDocument/2006/math" xmlns:v="urn:schemas-microsoft-com:vml" xmlns:wp14="http://schemas.microsoft.com/office/word/2010/wordprocessingDrawing" xmlns:wp="http://schemas.openxmlformats.org/drawingml/2006/wordprocessingDrawing" xmlns:w10="urn:schemas-microsoft-com:office:word" xmlns:w="http://schemas.openxmlformats.org/wordprocessingml/2006/main" xmlns:w14="http://schemas.microsoft.com/office/word/2010/wordml" xmlns:w15="http://schemas.microsoft.com/office/word/2012/wordml" xmlns:w16cid="http://schemas.microsoft.com/office/word/2016/wordml/cid" xmlns:w16se="http://schemas.microsoft.com/office/word/2015/wordml/symex" xmlns:wpg="http://schemas.microsoft.com/office/word/2010/wordprocessingGroup" xmlns:wpi="http://schemas.microsoft.com/office/word/2010/wordprocessingInk" xmlns:wne="http://schemas.microsoft.com/office/word/2006/wordml" xmlns:wps="http://schemas.microsoft.com/office/word/2010/wordprocessingShape" mc:Ignorable="w14 w15 w16se w16cid wp14">
   <w:p>
     <w:pPr>
-      <w:pStyle w:val="Intestazione"/>
+      <w:pStyle w:val="Header"/>
     </w:pPr>
     <w:r>
       <w:t xml:space="preserve">Nemanja Stojanovic </w:t>
@@ -2597,8 +2517,8 @@
 </file>
 
 <file path=word/numbering.xml><?xml version="1.0" encoding="utf-8"?>
-<w:numbering xmlns:wpc="http://schemas.microsoft.com/office/word/2010/wordprocessingCanvas" xmlns:mc="http://schemas.openxmlformats.org/markup-compatibility/2006" xmlns:o="urn:schemas-microsoft-com:office:office" xmlns:r="http://schemas.openxmlformats.org/officeDocument/2006/relationships" xmlns:m="http://schemas.openxmlformats.org/officeDocument/2006/math" xmlns:v="urn:schemas-microsoft-com:vml" xmlns:wp14="http://schemas.microsoft.com/office/word/2010/wordprocessingDrawing" xmlns:wp="http://schemas.openxmlformats.org/drawingml/2006/wordprocessingDrawing" xmlns:w10="urn:schemas-microsoft-com:office:word" xmlns:w="http://schemas.openxmlformats.org/wordprocessingml/2006/main" xmlns:w14="http://schemas.microsoft.com/office/word/2010/wordml" xmlns:w15="http://schemas.microsoft.com/office/word/2012/wordml" xmlns:wpg="http://schemas.microsoft.com/office/word/2010/wordprocessingGroup" xmlns:wpi="http://schemas.microsoft.com/office/word/2010/wordprocessingInk" xmlns:wne="http://schemas.microsoft.com/office/word/2006/wordml" xmlns:wps="http://schemas.microsoft.com/office/word/2010/wordprocessingShape" mc:Ignorable="w14 w15 wp14">
-  <w:abstractNum w:abstractNumId="0">
+<w:numbering xmlns:wpc="http://schemas.microsoft.com/office/word/2010/wordprocessingCanvas" xmlns:cx="http://schemas.microsoft.com/office/drawing/2014/chartex" xmlns:cx1="http://schemas.microsoft.com/office/drawing/2015/9/8/chartex" xmlns:cx2="http://schemas.microsoft.com/office/drawing/2015/10/21/chartex" xmlns:cx3="http://schemas.microsoft.com/office/drawing/2016/5/9/chartex" xmlns:cx4="http://schemas.microsoft.com/office/drawing/2016/5/10/chartex" xmlns:cx5="http://schemas.microsoft.com/office/drawing/2016/5/11/chartex" xmlns:cx6="http://schemas.microsoft.com/office/drawing/2016/5/12/chartex" xmlns:cx7="http://schemas.microsoft.com/office/drawing/2016/5/13/chartex" xmlns:cx8="http://schemas.microsoft.com/office/drawing/2016/5/14/chartex" xmlns:mc="http://schemas.openxmlformats.org/markup-compatibility/2006" xmlns:aink="http://schemas.microsoft.com/office/drawing/2016/ink" xmlns:am3d="http://schemas.microsoft.com/office/drawing/2017/model3d" xmlns:o="urn:schemas-microsoft-com:office:office" xmlns:r="http://schemas.openxmlformats.org/officeDocument/2006/relationships" xmlns:m="http://schemas.openxmlformats.org/officeDocument/2006/math" xmlns:v="urn:schemas-microsoft-com:vml" xmlns:wp14="http://schemas.microsoft.com/office/word/2010/wordprocessingDrawing" xmlns:wp="http://schemas.openxmlformats.org/drawingml/2006/wordprocessingDrawing" xmlns:w10="urn:schemas-microsoft-com:office:word" xmlns:w="http://schemas.openxmlformats.org/wordprocessingml/2006/main" xmlns:w14="http://schemas.microsoft.com/office/word/2010/wordml" xmlns:w15="http://schemas.microsoft.com/office/word/2012/wordml" xmlns:w16cid="http://schemas.microsoft.com/office/word/2016/wordml/cid" xmlns:w16se="http://schemas.microsoft.com/office/word/2015/wordml/symex" xmlns:wpg="http://schemas.microsoft.com/office/word/2010/wordprocessingGroup" xmlns:wpi="http://schemas.microsoft.com/office/word/2010/wordprocessingInk" xmlns:wne="http://schemas.microsoft.com/office/word/2006/wordml" xmlns:wps="http://schemas.microsoft.com/office/word/2010/wordprocessingShape" mc:Ignorable="w14 w15 w16se w16cid wp14">
+  <w:abstractNum w:abstractNumId="0" w15:restartNumberingAfterBreak="0">
     <w:nsid w:val="6670193E"/>
     <w:multiLevelType w:val="hybridMultilevel"/>
     <w:tmpl w:val="33A6D458"/>
@@ -2718,7 +2638,7 @@
 </file>
 
 <file path=word/styles.xml><?xml version="1.0" encoding="utf-8"?>
-<w:styles xmlns:mc="http://schemas.openxmlformats.org/markup-compatibility/2006" xmlns:r="http://schemas.openxmlformats.org/officeDocument/2006/relationships" xmlns:w="http://schemas.openxmlformats.org/wordprocessingml/2006/main" xmlns:w14="http://schemas.microsoft.com/office/word/2010/wordml" xmlns:w15="http://schemas.microsoft.com/office/word/2012/wordml" mc:Ignorable="w14 w15">
+<w:styles xmlns:mc="http://schemas.openxmlformats.org/markup-compatibility/2006" xmlns:r="http://schemas.openxmlformats.org/officeDocument/2006/relationships" xmlns:w="http://schemas.openxmlformats.org/wordprocessingml/2006/main" xmlns:w14="http://schemas.microsoft.com/office/word/2010/wordml" xmlns:w15="http://schemas.microsoft.com/office/word/2012/wordml" xmlns:w16cid="http://schemas.microsoft.com/office/word/2016/wordml/cid" xmlns:w16se="http://schemas.microsoft.com/office/word/2015/wordml/symex" mc:Ignorable="w14 w15 w16se w16cid">
   <w:docDefaults>
     <w:rPrDefault>
       <w:rPr>
@@ -2734,7 +2654,7 @@
       </w:pPr>
     </w:pPrDefault>
   </w:docDefaults>
-  <w:latentStyles w:defLockedState="0" w:defUIPriority="99" w:defSemiHidden="0" w:defUnhideWhenUsed="0" w:defQFormat="0" w:count="371">
+  <w:latentStyles w:defLockedState="0" w:defUIPriority="99" w:defSemiHidden="0" w:defUnhideWhenUsed="0" w:defQFormat="0" w:count="375">
     <w:lsdException w:name="Normal" w:uiPriority="0" w:qFormat="1"/>
     <w:lsdException w:name="heading 1" w:uiPriority="9" w:qFormat="1"/>
     <w:lsdException w:name="heading 2" w:semiHidden="1" w:uiPriority="9" w:unhideWhenUsed="1" w:qFormat="1"/>
@@ -2840,7 +2760,6 @@
     <w:lsdException w:name="HTML Sample" w:semiHidden="1" w:unhideWhenUsed="1"/>
     <w:lsdException w:name="HTML Typewriter" w:semiHidden="1" w:unhideWhenUsed="1"/>
     <w:lsdException w:name="HTML Variable" w:semiHidden="1" w:unhideWhenUsed="1"/>
-    <w:lsdException w:name="Normal Table" w:semiHidden="1" w:unhideWhenUsed="1"/>
     <w:lsdException w:name="annotation subject" w:semiHidden="1" w:unhideWhenUsed="1"/>
     <w:lsdException w:name="No List" w:semiHidden="1" w:unhideWhenUsed="1"/>
     <w:lsdException w:name="Outline List 1" w:semiHidden="1" w:unhideWhenUsed="1"/>
@@ -2884,10 +2803,8 @@
     <w:lsdException w:name="Table Elegant" w:semiHidden="1" w:unhideWhenUsed="1"/>
     <w:lsdException w:name="Table Professional" w:semiHidden="1" w:unhideWhenUsed="1"/>
     <w:lsdException w:name="Table Subtle 1" w:semiHidden="1" w:unhideWhenUsed="1"/>
-    <w:lsdException w:name="Table Subtle 2" w:semiHidden="1" w:unhideWhenUsed="1"/>
     <w:lsdException w:name="Table Web 1" w:semiHidden="1" w:unhideWhenUsed="1"/>
     <w:lsdException w:name="Table Web 2" w:semiHidden="1" w:unhideWhenUsed="1"/>
-    <w:lsdException w:name="Table Web 3" w:semiHidden="1" w:unhideWhenUsed="1"/>
     <w:lsdException w:name="Balloon Text" w:semiHidden="1" w:unhideWhenUsed="1"/>
     <w:lsdException w:name="Table Grid" w:uiPriority="39"/>
     <w:lsdException w:name="Table Theme" w:semiHidden="1" w:unhideWhenUsed="1"/>
@@ -3106,16 +3023,20 @@
     <w:lsdException w:name="List Table 5 Dark Accent 6" w:uiPriority="50"/>
     <w:lsdException w:name="List Table 6 Colorful Accent 6" w:uiPriority="51"/>
     <w:lsdException w:name="List Table 7 Colorful Accent 6" w:uiPriority="52"/>
+    <w:lsdException w:name="Mention" w:semiHidden="1" w:unhideWhenUsed="1"/>
+    <w:lsdException w:name="Smart Hyperlink" w:semiHidden="1" w:unhideWhenUsed="1"/>
+    <w:lsdException w:name="Hashtag" w:semiHidden="1" w:unhideWhenUsed="1"/>
+    <w:lsdException w:name="Unresolved Mention" w:semiHidden="1" w:unhideWhenUsed="1"/>
   </w:latentStyles>
-  <w:style w:type="paragraph" w:default="1" w:styleId="Normale">
+  <w:style w:type="paragraph" w:default="1" w:styleId="Normal">
     <w:name w:val="Normal"/>
     <w:qFormat/>
   </w:style>
-  <w:style w:type="paragraph" w:styleId="Titolo1">
+  <w:style w:type="paragraph" w:styleId="Heading1">
     <w:name w:val="heading 1"/>
-    <w:basedOn w:val="Normale"/>
-    <w:next w:val="Normale"/>
-    <w:link w:val="Titolo1Carattere"/>
+    <w:basedOn w:val="Normal"/>
+    <w:next w:val="Normal"/>
+    <w:link w:val="Heading1Char"/>
     <w:uiPriority w:val="9"/>
     <w:qFormat/>
     <w:rsid w:val="00AD2E8D"/>
@@ -3132,13 +3053,13 @@
       <w:szCs w:val="32"/>
     </w:rPr>
   </w:style>
-  <w:style w:type="character" w:default="1" w:styleId="Carpredefinitoparagrafo">
+  <w:style w:type="character" w:default="1" w:styleId="DefaultParagraphFont">
     <w:name w:val="Default Paragraph Font"/>
     <w:uiPriority w:val="1"/>
     <w:semiHidden/>
     <w:unhideWhenUsed/>
   </w:style>
-  <w:style w:type="table" w:default="1" w:styleId="Tabellanormale">
+  <w:style w:type="table" w:default="1" w:styleId="TableNormal">
     <w:name w:val="Normal Table"/>
     <w:uiPriority w:val="99"/>
     <w:semiHidden/>
@@ -3153,16 +3074,16 @@
       </w:tblCellMar>
     </w:tblPr>
   </w:style>
-  <w:style w:type="numbering" w:default="1" w:styleId="Nessunelenco">
+  <w:style w:type="numbering" w:default="1" w:styleId="NoList">
     <w:name w:val="No List"/>
     <w:uiPriority w:val="99"/>
     <w:semiHidden/>
     <w:unhideWhenUsed/>
   </w:style>
-  <w:style w:type="paragraph" w:styleId="Intestazione">
+  <w:style w:type="paragraph" w:styleId="Header">
     <w:name w:val="header"/>
-    <w:basedOn w:val="Normale"/>
-    <w:link w:val="IntestazioneCarattere"/>
+    <w:basedOn w:val="Normal"/>
+    <w:link w:val="HeaderChar"/>
     <w:uiPriority w:val="99"/>
     <w:unhideWhenUsed/>
     <w:rsid w:val="00AD2E8D"/>
@@ -3174,17 +3095,17 @@
       <w:spacing w:after="0" w:line="240" w:lineRule="auto"/>
     </w:pPr>
   </w:style>
-  <w:style w:type="character" w:customStyle="1" w:styleId="IntestazioneCarattere">
-    <w:name w:val="Intestazione Carattere"/>
-    <w:basedOn w:val="Carpredefinitoparagrafo"/>
-    <w:link w:val="Intestazione"/>
+  <w:style w:type="character" w:customStyle="1" w:styleId="HeaderChar">
+    <w:name w:val="Header Char"/>
+    <w:basedOn w:val="DefaultParagraphFont"/>
+    <w:link w:val="Header"/>
     <w:uiPriority w:val="99"/>
     <w:rsid w:val="00AD2E8D"/>
   </w:style>
-  <w:style w:type="paragraph" w:styleId="Pidipagina">
+  <w:style w:type="paragraph" w:styleId="Footer">
     <w:name w:val="footer"/>
-    <w:basedOn w:val="Normale"/>
-    <w:link w:val="PidipaginaCarattere"/>
+    <w:basedOn w:val="Normal"/>
+    <w:link w:val="FooterChar"/>
     <w:uiPriority w:val="99"/>
     <w:unhideWhenUsed/>
     <w:rsid w:val="00AD2E8D"/>
@@ -3196,17 +3117,17 @@
       <w:spacing w:after="0" w:line="240" w:lineRule="auto"/>
     </w:pPr>
   </w:style>
-  <w:style w:type="character" w:customStyle="1" w:styleId="PidipaginaCarattere">
-    <w:name w:val="Piè di pagina Carattere"/>
-    <w:basedOn w:val="Carpredefinitoparagrafo"/>
-    <w:link w:val="Pidipagina"/>
+  <w:style w:type="character" w:customStyle="1" w:styleId="FooterChar">
+    <w:name w:val="Footer Char"/>
+    <w:basedOn w:val="DefaultParagraphFont"/>
+    <w:link w:val="Footer"/>
     <w:uiPriority w:val="99"/>
     <w:rsid w:val="00AD2E8D"/>
   </w:style>
-  <w:style w:type="character" w:customStyle="1" w:styleId="Titolo1Carattere">
-    <w:name w:val="Titolo 1 Carattere"/>
-    <w:basedOn w:val="Carpredefinitoparagrafo"/>
-    <w:link w:val="Titolo1"/>
+  <w:style w:type="character" w:customStyle="1" w:styleId="Heading1Char">
+    <w:name w:val="Heading 1 Char"/>
+    <w:basedOn w:val="DefaultParagraphFont"/>
+    <w:link w:val="Heading1"/>
     <w:uiPriority w:val="9"/>
     <w:rsid w:val="00AD2E8D"/>
     <w:rPr>
@@ -3216,16 +3137,15 @@
       <w:szCs w:val="32"/>
     </w:rPr>
   </w:style>
-  <w:style w:type="table" w:styleId="Grigliatabella">
+  <w:style w:type="table" w:styleId="TableGrid">
     <w:name w:val="Table Grid"/>
-    <w:basedOn w:val="Tabellanormale"/>
+    <w:basedOn w:val="TableNormal"/>
     <w:uiPriority w:val="39"/>
     <w:rsid w:val="00AD2E8D"/>
     <w:pPr>
       <w:spacing w:after="0" w:line="240" w:lineRule="auto"/>
     </w:pPr>
     <w:tblPr>
-      <w:tblInd w:w="0" w:type="dxa"/>
       <w:tblBorders>
         <w:top w:val="single" w:sz="4" w:space="0" w:color="auto"/>
         <w:left w:val="single" w:sz="4" w:space="0" w:color="auto"/>
@@ -3234,18 +3154,12 @@
         <w:insideH w:val="single" w:sz="4" w:space="0" w:color="auto"/>
         <w:insideV w:val="single" w:sz="4" w:space="0" w:color="auto"/>
       </w:tblBorders>
-      <w:tblCellMar>
-        <w:top w:w="0" w:type="dxa"/>
-        <w:left w:w="108" w:type="dxa"/>
-        <w:bottom w:w="0" w:type="dxa"/>
-        <w:right w:w="108" w:type="dxa"/>
-      </w:tblCellMar>
     </w:tblPr>
   </w:style>
-  <w:style w:type="paragraph" w:styleId="Didascalia">
+  <w:style w:type="paragraph" w:styleId="Caption">
     <w:name w:val="caption"/>
-    <w:basedOn w:val="Normale"/>
-    <w:next w:val="Normale"/>
+    <w:basedOn w:val="Normal"/>
+    <w:next w:val="Normal"/>
     <w:qFormat/>
     <w:rsid w:val="00420BD4"/>
     <w:pPr>
@@ -3258,9 +3172,9 @@
       <w:lang w:eastAsia="it-IT"/>
     </w:rPr>
   </w:style>
-  <w:style w:type="character" w:styleId="Collegamentoipertestuale">
+  <w:style w:type="character" w:styleId="Hyperlink">
     <w:name w:val="Hyperlink"/>
-    <w:basedOn w:val="Carpredefinitoparagrafo"/>
+    <w:basedOn w:val="DefaultParagraphFont"/>
     <w:uiPriority w:val="99"/>
     <w:unhideWhenUsed/>
     <w:rsid w:val="001362A7"/>
@@ -3269,10 +3183,10 @@
       <w:u w:val="single"/>
     </w:rPr>
   </w:style>
-  <w:style w:type="paragraph" w:styleId="Corpotesto">
+  <w:style w:type="paragraph" w:styleId="BodyText">
     <w:name w:val="Body Text"/>
-    <w:basedOn w:val="Normale"/>
-    <w:link w:val="CorpotestoCarattere"/>
+    <w:basedOn w:val="Normal"/>
+    <w:link w:val="BodyTextChar"/>
     <w:rsid w:val="00A62CBE"/>
     <w:pPr>
       <w:spacing w:after="120" w:line="240" w:lineRule="auto"/>
@@ -3282,10 +3196,10 @@
       <w:lang w:val="fr-FR" w:eastAsia="fr-FR"/>
     </w:rPr>
   </w:style>
-  <w:style w:type="character" w:customStyle="1" w:styleId="CorpotestoCarattere">
-    <w:name w:val="Corpo testo Carattere"/>
-    <w:basedOn w:val="Carpredefinitoparagrafo"/>
-    <w:link w:val="Corpotesto"/>
+  <w:style w:type="character" w:customStyle="1" w:styleId="BodyTextChar">
+    <w:name w:val="Body Text Char"/>
+    <w:basedOn w:val="DefaultParagraphFont"/>
+    <w:link w:val="BodyText"/>
     <w:rsid w:val="00A62CBE"/>
     <w:rPr>
       <w:rFonts w:ascii="Arial" w:eastAsia="Times New Roman" w:hAnsi="Arial" w:cs="Times New Roman"/>

</xml_diff>